<commit_message>
Week 3 Update Cont.
</commit_message>
<xml_diff>
--- a/SRS document.docx
+++ b/SRS document.docx
@@ -27,70 +27,185 @@
         </w:rPr>
         <w:t>Student ID: N00779712</w:t>
       </w:r>
+    </w:p>
+    <w:p>
+      <w:pPr>
+        <w:rPr>
+          <w:b/>
+        </w:rPr>
+      </w:pPr>
+      <w:r>
+        <w:rPr>
+          <w:b/>
+        </w:rPr>
+        <w:t xml:space="preserve">SRS Document </w:t>
+      </w:r>
+    </w:p>
+    <w:p>
+      <w:pPr>
+        <w:rPr>
+          <w:b/>
+        </w:rPr>
+      </w:pPr>
+      <w:r>
+        <w:rPr>
+          <w:b/>
+        </w:rPr>
+        <w:t>Purpose</w:t>
+      </w:r>
+    </w:p>
+    <w:p>
+      <w:r>
+        <w:t>FarmBot is going to address some the problems the agricultural industry faces like lost of money, how ineffective some of their equipment are and how they waste resources.</w:t>
+      </w:r>
+    </w:p>
+    <w:p>
+      <w:pPr>
+        <w:rPr>
+          <w:b/>
+        </w:rPr>
+      </w:pPr>
+      <w:r>
+        <w:rPr>
+          <w:b/>
+        </w:rPr>
+        <w:t>Definitions</w:t>
+      </w:r>
+    </w:p>
+    <w:p>
+      <w:r>
+        <w:t>An open source automated farming device which operates like a 3D printer. But instead of extruding plastic, its tools are seed injectors, watering nozzles, sensors etc.</w:t>
+      </w:r>
+    </w:p>
+    <w:p>
+      <w:pPr>
+        <w:rPr>
+          <w:b/>
+        </w:rPr>
+      </w:pPr>
+      <w:r>
+        <w:rPr>
+          <w:b/>
+        </w:rPr>
+        <w:t xml:space="preserve">System Specification </w:t>
+      </w:r>
+    </w:p>
+    <w:p>
+      <w:pPr>
+        <w:rPr>
+          <w:b/>
+        </w:rPr>
+      </w:pPr>
+      <w:r>
+        <w:rPr>
+          <w:noProof/>
+          <w:lang w:eastAsia="en-CA"/>
+        </w:rPr>
+        <w:drawing>
+          <wp:inline distT="0" distB="0" distL="0" distR="0">
+            <wp:extent cx="3076575" cy="1485900"/>
+            <wp:effectExtent l="0" t="0" r="9525" b="0"/>
+            <wp:docPr id="2" name="Picture 2" descr="C:\Users\amada\AppData\Local\Microsoft\Windows\INetCacheContent.Word\FarmBotSystem2.jpg"/>
+            <wp:cNvGraphicFramePr>
+              <a:graphicFrameLocks xmlns:a="http://schemas.openxmlformats.org/drawingml/2006/main" noChangeAspect="1"/>
+            </wp:cNvGraphicFramePr>
+            <a:graphic xmlns:a="http://schemas.openxmlformats.org/drawingml/2006/main">
+              <a:graphicData uri="http://schemas.openxmlformats.org/drawingml/2006/picture">
+                <pic:pic xmlns:pic="http://schemas.openxmlformats.org/drawingml/2006/picture">
+                  <pic:nvPicPr>
+                    <pic:cNvPr id="0" name="Picture 2" descr="C:\Users\amada\AppData\Local\Microsoft\Windows\INetCacheContent.Word\FarmBotSystem2.jpg"/>
+                    <pic:cNvPicPr>
+                      <a:picLocks noChangeAspect="1" noChangeArrowheads="1"/>
+                    </pic:cNvPicPr>
+                  </pic:nvPicPr>
+                  <pic:blipFill>
+                    <a:blip r:embed="rId5">
+                      <a:extLst>
+                        <a:ext uri="{28A0092B-C50C-407E-A947-70E740481C1C}">
+                          <a14:useLocalDpi xmlns:a14="http://schemas.microsoft.com/office/drawing/2010/main" val="0"/>
+                        </a:ext>
+                      </a:extLst>
+                    </a:blip>
+                    <a:srcRect/>
+                    <a:stretch>
+                      <a:fillRect/>
+                    </a:stretch>
+                  </pic:blipFill>
+                  <pic:spPr bwMode="auto">
+                    <a:xfrm>
+                      <a:off x="0" y="0"/>
+                      <a:ext cx="3076575" cy="1485900"/>
+                    </a:xfrm>
+                    <a:prstGeom prst="rect">
+                      <a:avLst/>
+                    </a:prstGeom>
+                    <a:noFill/>
+                    <a:ln>
+                      <a:noFill/>
+                    </a:ln>
+                  </pic:spPr>
+                </pic:pic>
+              </a:graphicData>
+            </a:graphic>
+          </wp:inline>
+        </w:drawing>
+      </w:r>
+      <w:r>
+        <w:rPr>
+          <w:noProof/>
+          <w:lang w:eastAsia="en-CA"/>
+        </w:rPr>
+        <w:drawing>
+          <wp:inline distT="0" distB="0" distL="0" distR="0">
+            <wp:extent cx="2847975" cy="1879401"/>
+            <wp:effectExtent l="0" t="0" r="0" b="6985"/>
+            <wp:docPr id="1" name="Picture 1" descr="C:\Users\amada\AppData\Local\Microsoft\Windows\INetCacheContent.Word\FarmBotSystem3.jpg"/>
+            <wp:cNvGraphicFramePr>
+              <a:graphicFrameLocks xmlns:a="http://schemas.openxmlformats.org/drawingml/2006/main" noChangeAspect="1"/>
+            </wp:cNvGraphicFramePr>
+            <a:graphic xmlns:a="http://schemas.openxmlformats.org/drawingml/2006/main">
+              <a:graphicData uri="http://schemas.openxmlformats.org/drawingml/2006/picture">
+                <pic:pic xmlns:pic="http://schemas.openxmlformats.org/drawingml/2006/picture">
+                  <pic:nvPicPr>
+                    <pic:cNvPr id="0" name="Picture 1" descr="C:\Users\amada\AppData\Local\Microsoft\Windows\INetCacheContent.Word\FarmBotSystem3.jpg"/>
+                    <pic:cNvPicPr>
+                      <a:picLocks noChangeAspect="1" noChangeArrowheads="1"/>
+                    </pic:cNvPicPr>
+                  </pic:nvPicPr>
+                  <pic:blipFill>
+                    <a:blip r:embed="rId6">
+                      <a:extLst>
+                        <a:ext uri="{28A0092B-C50C-407E-A947-70E740481C1C}">
+                          <a14:useLocalDpi xmlns:a14="http://schemas.microsoft.com/office/drawing/2010/main" val="0"/>
+                        </a:ext>
+                      </a:extLst>
+                    </a:blip>
+                    <a:srcRect/>
+                    <a:stretch>
+                      <a:fillRect/>
+                    </a:stretch>
+                  </pic:blipFill>
+                  <pic:spPr bwMode="auto">
+                    <a:xfrm>
+                      <a:off x="0" y="0"/>
+                      <a:ext cx="2870824" cy="1894479"/>
+                    </a:xfrm>
+                    <a:prstGeom prst="rect">
+                      <a:avLst/>
+                    </a:prstGeom>
+                    <a:noFill/>
+                    <a:ln>
+                      <a:noFill/>
+                    </a:ln>
+                  </pic:spPr>
+                </pic:pic>
+              </a:graphicData>
+            </a:graphic>
+          </wp:inline>
+        </w:drawing>
+      </w:r>
       <w:bookmarkStart w:id="0" w:name="_GoBack"/>
       <w:bookmarkEnd w:id="0"/>
-    </w:p>
-    <w:p>
-      <w:pPr>
-        <w:rPr>
-          <w:b/>
-        </w:rPr>
-      </w:pPr>
-      <w:r>
-        <w:rPr>
-          <w:b/>
-        </w:rPr>
-        <w:t xml:space="preserve">SRS Document </w:t>
-      </w:r>
-    </w:p>
-    <w:p>
-      <w:pPr>
-        <w:rPr>
-          <w:b/>
-        </w:rPr>
-      </w:pPr>
-      <w:r>
-        <w:rPr>
-          <w:b/>
-        </w:rPr>
-        <w:t>Purpose</w:t>
-      </w:r>
-    </w:p>
-    <w:p>
-      <w:r>
-        <w:t>FarmBot is going to address some the problems the agricultural industry faces like lost of money, how ineffective some of their equipment are and how they waste resources.</w:t>
-      </w:r>
-    </w:p>
-    <w:p>
-      <w:pPr>
-        <w:rPr>
-          <w:b/>
-        </w:rPr>
-      </w:pPr>
-      <w:r>
-        <w:rPr>
-          <w:b/>
-        </w:rPr>
-        <w:t>Definitions</w:t>
-      </w:r>
-    </w:p>
-    <w:p>
-      <w:r>
-        <w:t>An open source automated farming device which operates like a 3D printer. But instead of extruding plastic, its tools are seed injectors, watering nozzles, sensors etc.</w:t>
-      </w:r>
-    </w:p>
-    <w:p>
-      <w:pPr>
-        <w:rPr>
-          <w:b/>
-        </w:rPr>
-      </w:pPr>
-      <w:r>
-        <w:rPr>
-          <w:b/>
-        </w:rPr>
-        <w:t xml:space="preserve">System Specification </w:t>
-      </w:r>
     </w:p>
     <w:p>
       <w:r>
@@ -253,6 +368,7 @@
     </w:p>
     <w:p>
       <w:r>
+        <w:lastRenderedPageBreak/>
         <w:t>These are the references I am going to use for the duration of this project, though if I come across other references I will add them.</w:t>
       </w:r>
     </w:p>
@@ -350,123 +466,123 @@
     </w:p>
     <w:p>
       <w:r>
+        <w:t>[4</w:t>
+      </w:r>
+      <w:r>
+        <w:t xml:space="preserve">] Upton, Liz. (2015, August 28). Raspberry Pi colocation [Online]. Available: </w:t>
+      </w:r>
+      <w:r>
+        <w:t>http://raspberrycolocation.com/</w:t>
+      </w:r>
+    </w:p>
+    <w:p>
+      <w:pPr>
+        <w:rPr>
+          <w:b/>
+        </w:rPr>
+      </w:pPr>
+    </w:p>
+    <w:p>
+      <w:r>
+        <w:rPr>
+          <w:b/>
+        </w:rPr>
+        <w:t>Database Work Breakdown</w:t>
+      </w:r>
+    </w:p>
+    <w:p>
+      <w:r>
+        <w:t>Currently, I only have a local database for my FarmBot project. The database stores the plant number, date, and name locally. Once the app is deleted the users will lose access to all their data.</w:t>
+      </w:r>
+    </w:p>
+    <w:p>
+      <w:r>
+        <w:t>I plan on get</w:t>
+      </w:r>
+      <w:r>
+        <w:t>ting</w:t>
+      </w:r>
+      <w:r>
+        <w:t xml:space="preserve"> a server to so all users data can be stored in the cloud and can be accessed by them at any time</w:t>
+      </w:r>
+    </w:p>
+    <w:p>
+      <w:pPr>
+        <w:rPr>
+          <w:b/>
+        </w:rPr>
+      </w:pPr>
+      <w:r>
+        <w:rPr>
+          <w:b/>
+        </w:rPr>
+        <w:t xml:space="preserve">Application and work breakdown </w:t>
+      </w:r>
+    </w:p>
+    <w:p>
+      <w:r>
+        <w:t>FarmBot is going to be more economical and ecofriendly unlike other agricultural equipment being used. It incorporates precision farming, which happens to be a concept based on observing, measuring and responding to inter and intra-field variability in crops. The device is going to be constructed be the FarmBot company, it is going to be made of an Arduino Mega 2650, Raspberry Pi 3</w:t>
+      </w:r>
+      <w:r>
+        <w:t>, Sensor hat</w:t>
+      </w:r>
+      <w:r>
+        <w:t xml:space="preserve"> </w:t>
+      </w:r>
+      <w:r>
+        <w:t xml:space="preserve">(which can read temperature, light, and soil condition), and Bi-polar stepper motor. </w:t>
+      </w:r>
+    </w:p>
+    <w:p>
+      <w:r>
+        <w:t xml:space="preserve">I plan on first tightening a pulley to my bi-polar, then create a pulley system with the motor and a case. </w:t>
+      </w:r>
+    </w:p>
+    <w:p>
+      <w:pPr>
+        <w:rPr>
+          <w:b/>
+        </w:rPr>
+      </w:pPr>
+      <w:r>
+        <w:rPr>
+          <w:b/>
+        </w:rPr>
+        <w:t>Web and work breakdown</w:t>
+      </w:r>
+    </w:p>
+    <w:p>
+      <w:r>
+        <w:t xml:space="preserve">An app was created to use </w:t>
+      </w:r>
+      <w:r>
+        <w:t>for</w:t>
+      </w:r>
+      <w:r>
+        <w:t xml:space="preserve"> the FarmBot,</w:t>
+      </w:r>
+      <w:r>
+        <w:t xml:space="preserve"> this app would be used to control the FarmBot to plant seed at desire position in the bed. Also, the user can choose the option of giving the FarmBot light for a duration of time, watering the plant etc. </w:t>
+      </w:r>
+    </w:p>
+    <w:p>
+      <w:r>
+        <w:t xml:space="preserve">After installing the app on your mobile phone, users will be prompt to create an account by choosing user name and password. This will then give them access to their FarmBot and its data stored in the cloud. </w:t>
+      </w:r>
+    </w:p>
+    <w:p>
+      <w:r>
+        <w:t>The user can then pick the seed of the crop they want to plant, and the care option they want to apply to the seed (i.e. The light duration, or how frequently they want to water the plant) and submit the options they picked</w:t>
+      </w:r>
+    </w:p>
+    <w:p>
+      <w:r>
+        <w:t xml:space="preserve">The user would be given the access to control the FarmBot and apply the option picked from the previous screen. </w:t>
+      </w:r>
+    </w:p>
+    <w:p>
+      <w:r>
         <w:lastRenderedPageBreak/>
-        <w:t>[4</w:t>
-      </w:r>
-      <w:r>
-        <w:t xml:space="preserve">] Upton, Liz. (2015, August 28). Raspberry Pi colocation [Online]. Available: </w:t>
-      </w:r>
-      <w:r>
-        <w:t>http://raspberrycolocation.com/</w:t>
-      </w:r>
-    </w:p>
-    <w:p>
-      <w:pPr>
-        <w:rPr>
-          <w:b/>
-        </w:rPr>
-      </w:pPr>
-    </w:p>
-    <w:p>
-      <w:r>
-        <w:rPr>
-          <w:b/>
-        </w:rPr>
-        <w:t>Database Work Breakdown</w:t>
-      </w:r>
-    </w:p>
-    <w:p>
-      <w:r>
-        <w:t>Currently, I only have a local database for my FarmBot project. The database stores the plant number, date, and name locally. Once the app is deleted the users will lose access to all their data.</w:t>
-      </w:r>
-    </w:p>
-    <w:p>
-      <w:r>
-        <w:t>I plan on get</w:t>
-      </w:r>
-      <w:r>
-        <w:t>ting</w:t>
-      </w:r>
-      <w:r>
-        <w:t xml:space="preserve"> a server to so all users data can be stored in the cloud and can be accessed by them at any time</w:t>
-      </w:r>
-    </w:p>
-    <w:p>
-      <w:pPr>
-        <w:rPr>
-          <w:b/>
-        </w:rPr>
-      </w:pPr>
-      <w:r>
-        <w:rPr>
-          <w:b/>
-        </w:rPr>
-        <w:t xml:space="preserve">Application and work breakdown </w:t>
-      </w:r>
-    </w:p>
-    <w:p>
-      <w:r>
-        <w:t>FarmBot is going to be more economical and ecofriendly unlike other agricultural equipment being used. It incorporates precision farming, which happens to be a concept based on observing, measuring and responding to inter and intra-field variability in crops. The device is going to be constructed be the FarmBot company, it is going to be made of an Arduino Mega 2650, Raspberry Pi 3</w:t>
-      </w:r>
-      <w:r>
-        <w:t>, Sensor hat</w:t>
-      </w:r>
-      <w:r>
-        <w:t xml:space="preserve"> </w:t>
-      </w:r>
-      <w:r>
-        <w:t xml:space="preserve">(which can read temperature, light, and soil condition), and Bi-polar stepper motor. </w:t>
-      </w:r>
-    </w:p>
-    <w:p>
-      <w:r>
-        <w:t xml:space="preserve">I plan on first tightening a pulley to my bi-polar, then create a pulley system with the motor and a case. </w:t>
-      </w:r>
-    </w:p>
-    <w:p>
-      <w:pPr>
-        <w:rPr>
-          <w:b/>
-        </w:rPr>
-      </w:pPr>
-      <w:r>
-        <w:rPr>
-          <w:b/>
-        </w:rPr>
-        <w:t>Web and work breakdown</w:t>
-      </w:r>
-    </w:p>
-    <w:p>
-      <w:r>
-        <w:t xml:space="preserve">An app was created to use </w:t>
-      </w:r>
-      <w:r>
-        <w:t>for</w:t>
-      </w:r>
-      <w:r>
-        <w:t xml:space="preserve"> the FarmBot,</w:t>
-      </w:r>
-      <w:r>
-        <w:t xml:space="preserve"> this app would be used to control the FarmBot to plant seed at desire position in the bed. Also, the user can choose the option of giving the FarmBot light for a duration of time, watering the plant etc. </w:t>
-      </w:r>
-    </w:p>
-    <w:p>
-      <w:r>
-        <w:t xml:space="preserve">After installing the app on your mobile phone, users will be prompt to create an account by choosing user name and password. This will then give them access to their FarmBot and its data stored in the cloud. </w:t>
-      </w:r>
-    </w:p>
-    <w:p>
-      <w:r>
-        <w:t>The user can then pick the seed of the crop they want to plant, and the care option they want to apply to the seed (i.e. The light duration, or how frequently they want to water the plant) and submit the options they picked</w:t>
-      </w:r>
-    </w:p>
-    <w:p>
-      <w:r>
-        <w:t xml:space="preserve">The user would be given the access to control the FarmBot and apply the option picked from the previous screen. </w:t>
-      </w:r>
-    </w:p>
-    <w:p>
-      <w:r>
         <w:t xml:space="preserve">I plan on </w:t>
       </w:r>
       <w:r>
@@ -1184,6 +1300,7 @@
   <w:style w:type="character" w:default="1" w:styleId="DefaultParagraphFont">
     <w:name w:val="Default Paragraph Font"/>
     <w:uiPriority w:val="1"/>
+    <w:semiHidden/>
     <w:unhideWhenUsed/>
   </w:style>
   <w:style w:type="table" w:default="1" w:styleId="TableNormal">

</xml_diff>